<commit_message>
correction of some typos
</commit_message>
<xml_diff>
--- a/ssi-blog.docx
+++ b/ssi-blog.docx
@@ -605,7 +605,7 @@
         </w:numPr>
       </w:pPr>
       <w:r>
-        <w:t xml:space="preserve">An introduction for participants who are completely new to R which covers finding their way round RStudio importing some data, summarising and plotting it. It provides a first contact</w:t>
+        <w:t xml:space="preserve">An introduction for participants who are completely new to R which covers finding their way round RStudio importing some data, summarising and plotting it. It provides a first contact with ideas explored in more detail in later modules such as RStudio Projects, data import, tidy data and data reformatting.</w:t>
       </w:r>
     </w:p>
     <w:p>
@@ -638,7 +638,7 @@
         </w:numPr>
       </w:pPr>
       <w:r>
-        <w:t xml:space="preserve">About Project-oriented workflow, working directories and paths, project organisation and naming things! Over many years in teaching computational biology I have seen many people struggle not because of the analysis itself but because the ideas of working directory and paths are unfamiliar. This can cause a lot of stress</w:t>
+        <w:t xml:space="preserve">About Project-oriented workflow, working directories and paths, project organisation and naming things! Over many years in teaching computational biology I have seen many people struggle not because of the analysis itself but because the ideas of working directory and paths are unfamiliar. This can cause a lot of stress and gives people the impression the computational analysis is too hard for them when they just have a small knowledge gap. Plugging this gap is very empowering!</w:t>
       </w:r>
     </w:p>
     <w:p>
@@ -1017,7 +1017,7 @@
       <w:r>
         <w:drawing>
           <wp:inline>
-            <wp:extent cx="4587930" cy="3670344"/>
+            <wp:extent cx="4572000" cy="3657600"/>
             <wp:effectExtent b="0" l="0" r="0" t="0"/>
             <wp:docPr descr="Figure 1: Participants self-rated experience of R (left) and their best other language (right) before the training. Rating 1 = ‘None, never used,’ 10 = ‘Expert - extensive use for several years’" title="" id="1" name="Picture"/>
             <a:graphic>
@@ -1038,7 +1038,7 @@
                   <pic:spPr bwMode="auto">
                     <a:xfrm>
                       <a:off x="0" y="0"/>
-                      <a:ext cx="4587930" cy="3670344"/>
+                      <a:ext cx="4572000" cy="3657600"/>
                     </a:xfrm>
                     <a:prstGeom prst="rect">
                       <a:avLst/>
@@ -1062,7 +1062,7 @@
       <w:r>
         <w:drawing>
           <wp:inline>
-            <wp:extent cx="4587930" cy="3670344"/>
+            <wp:extent cx="4572000" cy="3657600"/>
             <wp:effectExtent b="0" l="0" r="0" t="0"/>
             <wp:docPr descr="Figure 2: The comfort expressed by particpants about working directories and paths" title="" id="1" name="Picture"/>
             <a:graphic>
@@ -1083,7 +1083,7 @@
                   <pic:spPr bwMode="auto">
                     <a:xfrm>
                       <a:off x="0" y="0"/>
-                      <a:ext cx="4587930" cy="3670344"/>
+                      <a:ext cx="4572000" cy="3657600"/>
                     </a:xfrm>
                     <a:prstGeom prst="rect">
                       <a:avLst/>
@@ -1136,7 +1136,7 @@
       <w:r>
         <w:drawing>
           <wp:inline>
-            <wp:extent cx="4587930" cy="3670344"/>
+            <wp:extent cx="4572000" cy="3657600"/>
             <wp:effectExtent b="0" l="0" r="0" t="0"/>
             <wp:docPr descr="Figure 3: Responses of participants to ‘In what package/programme are you MOST likely to carry out data analysis and visualisation currently?’" title="" id="1" name="Picture"/>
             <a:graphic>
@@ -1157,7 +1157,7 @@
                   <pic:spPr bwMode="auto">
                     <a:xfrm>
                       <a:off x="0" y="0"/>
-                      <a:ext cx="4587930" cy="3670344"/>
+                      <a:ext cx="4572000" cy="3657600"/>
                     </a:xfrm>
                     <a:prstGeom prst="rect">
                       <a:avLst/>
@@ -1220,7 +1220,7 @@
       <w:r>
         <w:drawing>
           <wp:inline>
-            <wp:extent cx="4587930" cy="3670344"/>
+            <wp:extent cx="4572000" cy="3657600"/>
             <wp:effectExtent b="0" l="0" r="0" t="0"/>
             <wp:docPr descr="Figure 4: Responses of participants to ‘In what package/programme are you MOST likely to write up analysis results to submit to a journal or similar?’" title="" id="1" name="Picture"/>
             <a:graphic>
@@ -1241,7 +1241,7 @@
                   <pic:spPr bwMode="auto">
                     <a:xfrm>
                       <a:off x="0" y="0"/>
-                      <a:ext cx="4587930" cy="3670344"/>
+                      <a:ext cx="4572000" cy="3657600"/>
                     </a:xfrm>
                     <a:prstGeom prst="rect">
                       <a:avLst/>

</xml_diff>